<commit_message>
maka se na posteru
</commit_message>
<xml_diff>
--- a/amavet/Abstrakt.docx
+++ b/amavet/Abstrakt.docx
@@ -24,25 +24,7 @@
           <w:sz w:val="24"/>
           <w:szCs w:val="24"/>
         </w:rPr>
-        <w:t>I</w:t>
-      </w:r>
-      <w:r>
-        <w:rPr>
-          <w:b/>
-          <w:i/>
-          <w:sz w:val="24"/>
-          <w:szCs w:val="24"/>
-        </w:rPr>
-        <w:t>V</w:t>
-      </w:r>
-      <w:r>
-        <w:rPr>
-          <w:b/>
-          <w:i/>
-          <w:sz w:val="24"/>
-          <w:szCs w:val="24"/>
-        </w:rPr>
-        <w:t>. ročník Festivalu vědy a techniky v Královéhradeckém kraji – krajské kolo v Hradci Králové</w:t>
+        <w:t>IV. ročník Festivalu vědy a techniky v Královéhradeckém kraji – krajské kolo v Hradci Králové</w:t>
       </w:r>
     </w:p>
     <w:p>
@@ -64,7 +46,7 @@
           <w:sz w:val="28"/>
           <w:szCs w:val="28"/>
         </w:rPr>
-        <w:t>Kategorie JUNIOR/Středoškolák, Projekt č. __</w:t>
+        <w:t>Kategorie JUNIOR/Středoškolák</w:t>
       </w:r>
     </w:p>
     <w:p>
@@ -75,7 +57,7 @@
         </w:tabs>
         <w:jc w:val="center"/>
         <w:rPr>
-          <w:b/>
+          <w:bCs/>
           <w:sz w:val="28"/>
           <w:szCs w:val="28"/>
         </w:rPr>
@@ -88,7 +70,23 @@
           <w:sz w:val="28"/>
           <w:szCs w:val="28"/>
         </w:rPr>
-        <w:t>AR aplikace</w:t>
+        <w:t>Coopmaster - systém pro řízení a</w:t>
+      </w:r>
+      <w:r>
+        <w:rPr>
+          <w:b/>
+          <w:sz w:val="28"/>
+          <w:szCs w:val="28"/>
+        </w:rPr>
+        <w:t xml:space="preserve"> </w:t>
+      </w:r>
+      <w:r>
+        <w:rPr>
+          <w:b/>
+          <w:sz w:val="28"/>
+          <w:szCs w:val="28"/>
+        </w:rPr>
+        <w:t>automatizaci kurníku</w:t>
       </w:r>
     </w:p>
     <w:p>
@@ -115,7 +113,7 @@
         <w:rPr>
           <w:b/>
         </w:rPr>
-        <w:t>Řešitelský tým:</w:t>
+        <w:t>Řešitel:</w:t>
       </w:r>
       <w:r>
         <w:t xml:space="preserve"> Jaroslav Němec</w:t>
@@ -130,7 +128,7 @@
         <w:t xml:space="preserve">ročník: </w:t>
       </w:r>
       <w:r>
-        <w:t>2</w:t>
+        <w:t>4</w:t>
       </w:r>
       <w:r>
         <w:t>.</w:t>
@@ -160,219 +158,6 @@
           <w:t>nemec.jaroslav@ssakhk.cz</w:t>
         </w:r>
       </w:hyperlink>
-    </w:p>
-    <w:p>
-      <w:pPr>
-        <w:pBdr>
-          <w:top w:val="single" w:sz="4" w:space="1" w:color="000000"/>
-          <w:left w:val="single" w:sz="4" w:space="4" w:color="000000"/>
-          <w:bottom w:val="single" w:sz="4" w:space="1" w:color="000000"/>
-          <w:right w:val="single" w:sz="4" w:space="4" w:color="000000"/>
-        </w:pBdr>
-        <w:tabs>
-          <w:tab w:val="left" w:pos="3544"/>
-          <w:tab w:val="left" w:pos="5387"/>
-          <w:tab w:val="left" w:pos="6096"/>
-          <w:tab w:val="right" w:pos="9781"/>
-        </w:tabs>
-        <w:spacing w:after="0"/>
-        <w:jc w:val="both"/>
-        <w:rPr>
-          <w:i/>
-        </w:rPr>
-      </w:pPr>
-      <w:r>
-        <w:rPr>
-          <w:i/>
-        </w:rPr>
-        <w:t xml:space="preserve">                             </w:t>
-      </w:r>
-      <w:r>
-        <w:t>Nikolas Borůvka</w:t>
-      </w:r>
-      <w:r>
-        <w:tab/>
-      </w:r>
-      <w:r>
-        <w:rPr>
-          <w:b/>
-        </w:rPr>
-        <w:t xml:space="preserve">ročník: </w:t>
-      </w:r>
-      <w:r>
-        <w:t>1.</w:t>
-      </w:r>
-      <w:r>
-        <w:tab/>
-      </w:r>
-      <w:r>
-        <w:rPr>
-          <w:b/>
-          <w:i/>
-        </w:rPr>
-        <w:t>e-mail:</w:t>
-      </w:r>
-      <w:r>
-        <w:rPr>
-          <w:i/>
-        </w:rPr>
-        <w:tab/>
-      </w:r>
-      <w:hyperlink r:id="rId6" w:history="1">
-        <w:r>
-          <w:rPr>
-            <w:rStyle w:val="Hypertextovodkaz"/>
-            <w:i/>
-          </w:rPr>
-          <w:t>boruvka.nikolas@ssakhk.cz</w:t>
-        </w:r>
-      </w:hyperlink>
-      <w:r>
-        <w:rPr>
-          <w:i/>
-        </w:rPr>
-        <w:t xml:space="preserve"> </w:t>
-      </w:r>
-    </w:p>
-    <w:p>
-      <w:pPr>
-        <w:pBdr>
-          <w:top w:val="single" w:sz="4" w:space="1" w:color="000000"/>
-          <w:left w:val="single" w:sz="4" w:space="4" w:color="000000"/>
-          <w:bottom w:val="single" w:sz="4" w:space="1" w:color="000000"/>
-          <w:right w:val="single" w:sz="4" w:space="4" w:color="000000"/>
-        </w:pBdr>
-        <w:tabs>
-          <w:tab w:val="left" w:pos="3544"/>
-          <w:tab w:val="left" w:pos="5387"/>
-          <w:tab w:val="left" w:pos="6096"/>
-          <w:tab w:val="right" w:pos="9781"/>
-        </w:tabs>
-        <w:spacing w:after="0"/>
-        <w:jc w:val="both"/>
-        <w:rPr>
-          <w:i/>
-        </w:rPr>
-      </w:pPr>
-      <w:r>
-        <w:rPr>
-          <w:i/>
-        </w:rPr>
-        <w:t xml:space="preserve">                             </w:t>
-      </w:r>
-      <w:r>
-        <w:t>Tomáš Wenke</w:t>
-      </w:r>
-      <w:r>
-        <w:tab/>
-      </w:r>
-      <w:r>
-        <w:rPr>
-          <w:b/>
-        </w:rPr>
-        <w:t xml:space="preserve">ročník: </w:t>
-      </w:r>
-      <w:r>
-        <w:t>1.</w:t>
-      </w:r>
-      <w:r>
-        <w:tab/>
-      </w:r>
-      <w:r>
-        <w:rPr>
-          <w:b/>
-          <w:i/>
-        </w:rPr>
-        <w:t>e-mail:</w:t>
-      </w:r>
-      <w:r>
-        <w:rPr>
-          <w:i/>
-        </w:rPr>
-        <w:tab/>
-      </w:r>
-      <w:hyperlink r:id="rId7" w:history="1">
-        <w:r>
-          <w:rPr>
-            <w:rStyle w:val="Hypertextovodkaz"/>
-            <w:i/>
-          </w:rPr>
-          <w:t>wenke.tomas@ssakhk.cz</w:t>
-        </w:r>
-      </w:hyperlink>
-      <w:r>
-        <w:rPr>
-          <w:i/>
-        </w:rPr>
-        <w:t xml:space="preserve">          </w:t>
-      </w:r>
-    </w:p>
-    <w:p>
-      <w:pPr>
-        <w:pBdr>
-          <w:top w:val="single" w:sz="4" w:space="1" w:color="000000"/>
-          <w:left w:val="single" w:sz="4" w:space="4" w:color="000000"/>
-          <w:bottom w:val="single" w:sz="4" w:space="1" w:color="000000"/>
-          <w:right w:val="single" w:sz="4" w:space="4" w:color="000000"/>
-        </w:pBdr>
-        <w:tabs>
-          <w:tab w:val="left" w:pos="3544"/>
-          <w:tab w:val="left" w:pos="5387"/>
-          <w:tab w:val="left" w:pos="6096"/>
-          <w:tab w:val="right" w:pos="9781"/>
-        </w:tabs>
-        <w:spacing w:after="0"/>
-        <w:jc w:val="both"/>
-        <w:rPr>
-          <w:i/>
-        </w:rPr>
-      </w:pPr>
-      <w:r>
-        <w:rPr>
-          <w:i/>
-        </w:rPr>
-        <w:t xml:space="preserve">                             </w:t>
-      </w:r>
-      <w:r>
-        <w:t>Vojtěch Jiří Helinger</w:t>
-      </w:r>
-      <w:r>
-        <w:tab/>
-      </w:r>
-      <w:r>
-        <w:rPr>
-          <w:b/>
-        </w:rPr>
-        <w:t xml:space="preserve">ročník: </w:t>
-      </w:r>
-      <w:r>
-        <w:t>1.</w:t>
-      </w:r>
-      <w:r>
-        <w:tab/>
-      </w:r>
-      <w:r>
-        <w:rPr>
-          <w:b/>
-          <w:i/>
-        </w:rPr>
-        <w:t>e-mail:</w:t>
-      </w:r>
-      <w:r>
-        <w:rPr>
-          <w:i/>
-        </w:rPr>
-        <w:tab/>
-      </w:r>
-      <w:hyperlink r:id="rId8" w:history="1">
-        <w:r>
-          <w:rPr>
-            <w:rStyle w:val="Hypertextovodkaz"/>
-            <w:i/>
-          </w:rPr>
-          <w:t>helinger.vojtech@ssakhk.cz</w:t>
-        </w:r>
-      </w:hyperlink>
       <w:r>
         <w:rPr>
           <w:i/>
@@ -398,7 +183,7 @@
         <w:t xml:space="preserve"> </w:t>
       </w:r>
       <w:r>
-        <w:t>Informatika</w:t>
+        <w:t>Automatizace</w:t>
       </w:r>
       <w:r>
         <w:tab/>
@@ -410,10 +195,7 @@
         <w:t>angličtina:</w:t>
       </w:r>
       <w:r>
-        <w:t xml:space="preserve"> </w:t>
-      </w:r>
-      <w:r>
-        <w:t>ano</w:t>
+        <w:t xml:space="preserve"> ano</w:t>
       </w:r>
       <w:r>
         <w:br/>
@@ -432,7 +214,13 @@
         <w:t>jiné soutěže:</w:t>
       </w:r>
       <w:r>
-        <w:t xml:space="preserve"> ne </w:t>
+        <w:t xml:space="preserve"> </w:t>
+      </w:r>
+      <w:r>
+        <w:t>ano</w:t>
+      </w:r>
+      <w:r>
+        <w:t xml:space="preserve"> </w:t>
       </w:r>
     </w:p>
     <w:p>
@@ -471,10 +259,7 @@
         <w:t xml:space="preserve"> Ing. </w:t>
       </w:r>
       <w:r>
-        <w:t>Matěj</w:t>
-      </w:r>
-      <w:r>
-        <w:t xml:space="preserve"> Lang</w:t>
+        <w:t>David Podzimek</w:t>
       </w:r>
     </w:p>
     <w:p>
@@ -564,22 +349,7 @@
         <w:t xml:space="preserve">Cíl projektu </w:t>
       </w:r>
       <w:r>
-        <w:t>j</w:t>
-      </w:r>
-      <w:r>
-        <w:t xml:space="preserve">e zaplnit díru na trhu s volně dostupnými aplikacemi pro Microsoft Hololens 2. </w:t>
-      </w:r>
-      <w:r>
-        <w:t>N</w:t>
-      </w:r>
-      <w:r>
-        <w:t xml:space="preserve">áš tým vyvíjí minihry, jejichž </w:t>
-      </w:r>
-      <w:r>
-        <w:t>účelem</w:t>
-      </w:r>
-      <w:r>
-        <w:t xml:space="preserve"> je prezentovat tuto technologii široké veřejnosti a podnítit mladé studenty a vývojáře.</w:t>
+        <w:t>…..</w:t>
       </w:r>
     </w:p>
     <w:p>
@@ -616,178 +386,7 @@
         <w:t xml:space="preserve"> </w:t>
       </w:r>
       <w:r>
-        <w:t>N</w:t>
-      </w:r>
-      <w:r>
-        <w:t>a</w:t>
-      </w:r>
-      <w:r>
-        <w:t>š</w:t>
-      </w:r>
-      <w:r>
-        <w:t>ím</w:t>
-      </w:r>
-      <w:r>
-        <w:t xml:space="preserve"> projekt</w:t>
-      </w:r>
-      <w:r>
-        <w:t>em</w:t>
-      </w:r>
-      <w:r>
-        <w:t xml:space="preserve"> šíř</w:t>
-      </w:r>
-      <w:r>
-        <w:t>íme</w:t>
-      </w:r>
-      <w:r>
-        <w:t xml:space="preserve"> obecné povědomí o</w:t>
-      </w:r>
-      <w:r>
-        <w:t xml:space="preserve"> </w:t>
-      </w:r>
-      <w:r>
-        <w:t>Microsoft Hololens</w:t>
-      </w:r>
-      <w:r>
-        <w:t xml:space="preserve"> 2</w:t>
-      </w:r>
-      <w:r>
-        <w:t xml:space="preserve"> a</w:t>
-      </w:r>
-      <w:r>
-        <w:t xml:space="preserve"> AR aplikací</w:t>
-      </w:r>
-      <w:r>
-        <w:t>ch</w:t>
-      </w:r>
-      <w:r>
-        <w:t>.</w:t>
-      </w:r>
-      <w:r>
-        <w:t xml:space="preserve"> </w:t>
-      </w:r>
-      <w:r>
-        <w:t>Rozhodli jsme se</w:t>
-      </w:r>
-      <w:r>
-        <w:t xml:space="preserve"> zároveň</w:t>
-      </w:r>
-      <w:r>
-        <w:t xml:space="preserve"> přispět</w:t>
-      </w:r>
-      <w:r>
-        <w:t xml:space="preserve"> i</w:t>
-      </w:r>
-      <w:r>
-        <w:t xml:space="preserve"> </w:t>
-      </w:r>
-      <w:r>
-        <w:t xml:space="preserve">k zaplnění díry na </w:t>
-      </w:r>
-      <w:r>
-        <w:t>trh</w:t>
-      </w:r>
-      <w:r>
-        <w:t>u</w:t>
-      </w:r>
-      <w:r>
-        <w:t xml:space="preserve"> s hrami tím, že vytvoříme jednoduché prezentační minihry s využitím právě této technologie. </w:t>
-      </w:r>
-      <w:r>
-        <w:t>Pracujeme</w:t>
-      </w:r>
-      <w:r>
-        <w:t xml:space="preserve"> ve vývojovém prostředí Unity 2020.3.42f1 a za použití Mixed Reality Toolkit </w:t>
-      </w:r>
-      <w:r>
-        <w:t>nástroje</w:t>
-      </w:r>
-      <w:r>
-        <w:t>, přidáváme potřebné assety a knihovny,</w:t>
-      </w:r>
-      <w:r>
-        <w:t xml:space="preserve"> potřebné</w:t>
-      </w:r>
-      <w:r>
-        <w:t xml:space="preserve"> pro vývoj a build </w:t>
-      </w:r>
-      <w:r>
-        <w:t>hry</w:t>
-      </w:r>
-      <w:r>
-        <w:t>. Pro deploy buildu aplikace používáme nejnovější verzi Visual Studio</w:t>
-      </w:r>
-      <w:r>
-        <w:t xml:space="preserve"> 2022</w:t>
-      </w:r>
-      <w:r>
-        <w:t xml:space="preserve"> Preview. </w:t>
-      </w:r>
-      <w:r>
-        <w:t>Hry mají</w:t>
-      </w:r>
-      <w:r>
-        <w:t xml:space="preserve"> prezen</w:t>
-      </w:r>
-      <w:r>
-        <w:t>t</w:t>
-      </w:r>
-      <w:r>
-        <w:t>ovat možnosti technologie Microsoft Hololens 2 běžnému už</w:t>
-      </w:r>
-      <w:r>
-        <w:t>i</w:t>
-      </w:r>
-      <w:r>
-        <w:t xml:space="preserve">vateli. </w:t>
-      </w:r>
-      <w:r>
-        <w:t>P</w:t>
-      </w:r>
-      <w:r>
-        <w:t>říklad</w:t>
-      </w:r>
-      <w:r>
-        <w:t>y</w:t>
-      </w:r>
-      <w:r>
-        <w:t xml:space="preserve"> miniher</w:t>
-      </w:r>
-      <w:r>
-        <w:t xml:space="preserve"> jsou T</w:t>
-      </w:r>
-      <w:r>
-        <w:t xml:space="preserve">enis, </w:t>
-      </w:r>
-      <w:r>
-        <w:t>Sandbox nebo</w:t>
-      </w:r>
-      <w:r>
-        <w:t xml:space="preserve"> </w:t>
-      </w:r>
-      <w:r>
-        <w:t>B</w:t>
-      </w:r>
-      <w:r>
-        <w:t xml:space="preserve">asketball. </w:t>
-      </w:r>
-      <w:r>
-        <w:t>Minihra</w:t>
-      </w:r>
-      <w:r>
-        <w:t xml:space="preserve"> Sandbox</w:t>
-      </w:r>
-      <w:r>
-        <w:t xml:space="preserve"> </w:t>
-      </w:r>
-      <w:r>
-        <w:t xml:space="preserve">má za cíl uživateli představit základní principy ovládání a fyziky v AR </w:t>
-      </w:r>
-      <w:r>
-        <w:t>aplikacích/hrách</w:t>
-      </w:r>
-      <w:r>
-        <w:t>.</w:t>
+        <w:t>…..</w:t>
       </w:r>
     </w:p>
     <w:p>
@@ -819,61 +418,7 @@
         <w:t xml:space="preserve"> </w:t>
       </w:r>
       <w:r>
-        <w:t>MS Hololens</w:t>
-      </w:r>
-      <w:r>
-        <w:t xml:space="preserve"> 2</w:t>
-      </w:r>
-      <w:r>
-        <w:t xml:space="preserve"> jsou podle nás úžasná technologie s</w:t>
-      </w:r>
-      <w:r>
-        <w:t> </w:t>
-      </w:r>
-      <w:r>
-        <w:t>nepřeberným</w:t>
-      </w:r>
-      <w:r>
-        <w:t xml:space="preserve"> množstvím</w:t>
-      </w:r>
-      <w:r>
-        <w:t xml:space="preserve"> možností edukativních, průmyslových či herních. V této technologii vidíme do budoucna velký potenciál. Pro prezentaci</w:t>
-      </w:r>
-      <w:r>
-        <w:t xml:space="preserve"> jejích</w:t>
-      </w:r>
-      <w:r>
-        <w:t xml:space="preserve"> </w:t>
-      </w:r>
-      <w:r>
-        <w:t>možností</w:t>
-      </w:r>
-      <w:r>
-        <w:t xml:space="preserve"> jsme zvolili</w:t>
-      </w:r>
-      <w:r>
-        <w:t xml:space="preserve"> právě</w:t>
-      </w:r>
-      <w:r>
-        <w:t xml:space="preserve"> hry. Očekáváme</w:t>
-      </w:r>
-      <w:r>
-        <w:t xml:space="preserve"> totiž</w:t>
-      </w:r>
-      <w:r>
-        <w:t xml:space="preserve">, že </w:t>
-      </w:r>
-      <w:r>
-        <w:t>hrami</w:t>
-      </w:r>
-      <w:r>
-        <w:t xml:space="preserve"> zaujmeme hlavně mladé </w:t>
-      </w:r>
-      <w:r>
-        <w:t>programátory</w:t>
-      </w:r>
-      <w:r>
-        <w:t>, kteří pak budou chtít tuto technologii nadále rozvíjet.</w:t>
+        <w:t>….</w:t>
       </w:r>
     </w:p>
     <w:p>
@@ -907,103 +452,8 @@
         <w:t xml:space="preserve">Závěr: </w:t>
       </w:r>
       <w:r>
-        <w:t>Ú</w:t>
-      </w:r>
-      <w:r>
-        <w:t xml:space="preserve">spěšně </w:t>
-      </w:r>
-      <w:r>
-        <w:t xml:space="preserve">se nám </w:t>
-      </w:r>
-      <w:r>
-        <w:t>daří plnit</w:t>
-      </w:r>
-      <w:r>
-        <w:t xml:space="preserve">, </w:t>
-      </w:r>
-      <w:r>
-        <w:t>co</w:t>
-      </w:r>
-      <w:r>
-        <w:t xml:space="preserve"> </w:t>
-      </w:r>
-      <w:r>
-        <w:t xml:space="preserve">jsme si </w:t>
-      </w:r>
-      <w:r>
-        <w:t>předsevza</w:t>
-      </w:r>
-      <w:r>
-        <w:t xml:space="preserve">li. Na začátku jsme měli velké problémy s kompatibilitou a nastavením vývojářských prostředí a našich systémů. </w:t>
-      </w:r>
-      <w:r>
-        <w:t xml:space="preserve">Po odstranění potíží již </w:t>
-      </w:r>
-      <w:r>
-        <w:t>bez větších problém</w:t>
-      </w:r>
-      <w:r>
-        <w:t>ů</w:t>
-      </w:r>
-      <w:r>
-        <w:t xml:space="preserve"> vyvíjíme. </w:t>
-      </w:r>
-      <w:r>
-        <w:t>S</w:t>
-      </w:r>
-      <w:r>
-        <w:t>tihli</w:t>
-      </w:r>
-      <w:r>
-        <w:t xml:space="preserve"> jsme dokončit</w:t>
-      </w:r>
-      <w:r>
-        <w:t xml:space="preserve"> některé z</w:t>
-      </w:r>
-      <w:r>
-        <w:t> </w:t>
-      </w:r>
-      <w:r>
-        <w:t>her</w:t>
-      </w:r>
-      <w:r>
-        <w:t xml:space="preserve"> </w:t>
-      </w:r>
-      <w:r>
-        <w:t xml:space="preserve">například </w:t>
-      </w:r>
-      <w:r>
-        <w:t>S</w:t>
-      </w:r>
-      <w:r>
-        <w:t xml:space="preserve">andbox, </w:t>
-      </w:r>
-      <w:r>
-        <w:t>T</w:t>
-      </w:r>
-      <w:r>
-        <w:t xml:space="preserve">enis nebo </w:t>
-      </w:r>
-      <w:r>
-        <w:t>K</w:t>
-      </w:r>
-      <w:r>
-        <w:t>ulečník</w:t>
-      </w:r>
-      <w:r>
-        <w:t>,</w:t>
-      </w:r>
-      <w:r>
-        <w:t xml:space="preserve"> ty ostatní budou hotovy do několika týdn</w:t>
-      </w:r>
-      <w:r>
-        <w:t>ů.</w:t>
-      </w:r>
-    </w:p>
-    <w:p>
-      <w:pPr>
-        <w:jc w:val="both"/>
-      </w:pPr>
+        <w:t>….</w:t>
+      </w:r>
     </w:p>
     <w:sectPr>
       <w:pgSz w:w="11906" w:h="16838"/>
@@ -1015,15 +465,138 @@
 </w:document>
 </file>
 
+<file path=word/numbering.xml><?xml version="1.0" encoding="utf-8"?>
+<w:numbering xmlns:wpc="http://schemas.microsoft.com/office/word/2010/wordprocessingCanvas" xmlns:cx="http://schemas.microsoft.com/office/drawing/2014/chartex" xmlns:cx1="http://schemas.microsoft.com/office/drawing/2015/9/8/chartex" xmlns:cx2="http://schemas.microsoft.com/office/drawing/2015/10/21/chartex" xmlns:cx3="http://schemas.microsoft.com/office/drawing/2016/5/9/chartex" xmlns:cx4="http://schemas.microsoft.com/office/drawing/2016/5/10/chartex" xmlns:cx5="http://schemas.microsoft.com/office/drawing/2016/5/11/chartex" xmlns:cx6="http://schemas.microsoft.com/office/drawing/2016/5/12/chartex" xmlns:cx7="http://schemas.microsoft.com/office/drawing/2016/5/13/chartex" xmlns:cx8="http://schemas.microsoft.com/office/drawing/2016/5/14/chartex" xmlns:mc="http://schemas.openxmlformats.org/markup-compatibility/2006" xmlns:aink="http://schemas.microsoft.com/office/drawing/2016/ink" xmlns:am3d="http://schemas.microsoft.com/office/drawing/2017/model3d" xmlns:o="urn:schemas-microsoft-com:office:office" xmlns:oel="http://schemas.microsoft.com/office/2019/extlst" xmlns:r="http://schemas.openxmlformats.org/officeDocument/2006/relationships" xmlns:m="http://schemas.openxmlformats.org/officeDocument/2006/math" xmlns:v="urn:schemas-microsoft-com:vml" xmlns:wp14="http://schemas.microsoft.com/office/word/2010/wordprocessingDrawing" xmlns:wp="http://schemas.openxmlformats.org/drawingml/2006/wordprocessingDrawing" xmlns:w10="urn:schemas-microsoft-com:office:word" xmlns:w="http://schemas.openxmlformats.org/wordprocessingml/2006/main" xmlns:w14="http://schemas.microsoft.com/office/word/2010/wordml" xmlns:w15="http://schemas.microsoft.com/office/word/2012/wordml" xmlns:w16cex="http://schemas.microsoft.com/office/word/2018/wordml/cex" xmlns:w16cid="http://schemas.microsoft.com/office/word/2016/wordml/cid" xmlns:w16="http://schemas.microsoft.com/office/word/2018/wordml" xmlns:w16sdtdh="http://schemas.microsoft.com/office/word/2020/wordml/sdtdatahash" xmlns:w16se="http://schemas.microsoft.com/office/word/2015/wordml/symex" xmlns:wpg="http://schemas.microsoft.com/office/word/2010/wordprocessingGroup" xmlns:wpi="http://schemas.microsoft.com/office/word/2010/wordprocessingInk" xmlns:wne="http://schemas.microsoft.com/office/word/2006/wordml" xmlns:wps="http://schemas.microsoft.com/office/word/2010/wordprocessingShape" mc:Ignorable="w14 w15 w16se w16cid w16 w16cex w16sdtdh wp14">
+  <w:abstractNum w:abstractNumId="0" w15:restartNumberingAfterBreak="0">
+    <w:nsid w:val="335C0161"/>
+    <w:multiLevelType w:val="hybridMultilevel"/>
+    <w:tmpl w:val="4C0CF12E"/>
+    <w:lvl w:ilvl="0" w:tplc="04050001">
+      <w:start w:val="1"/>
+      <w:numFmt w:val="bullet"/>
+      <w:lvlText w:val=""/>
+      <w:lvlJc w:val="left"/>
+      <w:pPr>
+        <w:ind w:left="720" w:hanging="360"/>
+      </w:pPr>
+      <w:rPr>
+        <w:rFonts w:ascii="Symbol" w:hAnsi="Symbol" w:hint="default"/>
+      </w:rPr>
+    </w:lvl>
+    <w:lvl w:ilvl="1" w:tplc="04050003" w:tentative="1">
+      <w:start w:val="1"/>
+      <w:numFmt w:val="bullet"/>
+      <w:lvlText w:val="o"/>
+      <w:lvlJc w:val="left"/>
+      <w:pPr>
+        <w:ind w:left="1440" w:hanging="360"/>
+      </w:pPr>
+      <w:rPr>
+        <w:rFonts w:ascii="Courier New" w:hAnsi="Courier New" w:cs="Courier New" w:hint="default"/>
+      </w:rPr>
+    </w:lvl>
+    <w:lvl w:ilvl="2" w:tplc="04050005" w:tentative="1">
+      <w:start w:val="1"/>
+      <w:numFmt w:val="bullet"/>
+      <w:lvlText w:val=""/>
+      <w:lvlJc w:val="left"/>
+      <w:pPr>
+        <w:ind w:left="2160" w:hanging="360"/>
+      </w:pPr>
+      <w:rPr>
+        <w:rFonts w:ascii="Wingdings" w:hAnsi="Wingdings" w:hint="default"/>
+      </w:rPr>
+    </w:lvl>
+    <w:lvl w:ilvl="3" w:tplc="04050001" w:tentative="1">
+      <w:start w:val="1"/>
+      <w:numFmt w:val="bullet"/>
+      <w:lvlText w:val=""/>
+      <w:lvlJc w:val="left"/>
+      <w:pPr>
+        <w:ind w:left="2880" w:hanging="360"/>
+      </w:pPr>
+      <w:rPr>
+        <w:rFonts w:ascii="Symbol" w:hAnsi="Symbol" w:hint="default"/>
+      </w:rPr>
+    </w:lvl>
+    <w:lvl w:ilvl="4" w:tplc="04050003" w:tentative="1">
+      <w:start w:val="1"/>
+      <w:numFmt w:val="bullet"/>
+      <w:lvlText w:val="o"/>
+      <w:lvlJc w:val="left"/>
+      <w:pPr>
+        <w:ind w:left="3600" w:hanging="360"/>
+      </w:pPr>
+      <w:rPr>
+        <w:rFonts w:ascii="Courier New" w:hAnsi="Courier New" w:cs="Courier New" w:hint="default"/>
+      </w:rPr>
+    </w:lvl>
+    <w:lvl w:ilvl="5" w:tplc="04050005" w:tentative="1">
+      <w:start w:val="1"/>
+      <w:numFmt w:val="bullet"/>
+      <w:lvlText w:val=""/>
+      <w:lvlJc w:val="left"/>
+      <w:pPr>
+        <w:ind w:left="4320" w:hanging="360"/>
+      </w:pPr>
+      <w:rPr>
+        <w:rFonts w:ascii="Wingdings" w:hAnsi="Wingdings" w:hint="default"/>
+      </w:rPr>
+    </w:lvl>
+    <w:lvl w:ilvl="6" w:tplc="04050001" w:tentative="1">
+      <w:start w:val="1"/>
+      <w:numFmt w:val="bullet"/>
+      <w:lvlText w:val=""/>
+      <w:lvlJc w:val="left"/>
+      <w:pPr>
+        <w:ind w:left="5040" w:hanging="360"/>
+      </w:pPr>
+      <w:rPr>
+        <w:rFonts w:ascii="Symbol" w:hAnsi="Symbol" w:hint="default"/>
+      </w:rPr>
+    </w:lvl>
+    <w:lvl w:ilvl="7" w:tplc="04050003" w:tentative="1">
+      <w:start w:val="1"/>
+      <w:numFmt w:val="bullet"/>
+      <w:lvlText w:val="o"/>
+      <w:lvlJc w:val="left"/>
+      <w:pPr>
+        <w:ind w:left="5760" w:hanging="360"/>
+      </w:pPr>
+      <w:rPr>
+        <w:rFonts w:ascii="Courier New" w:hAnsi="Courier New" w:cs="Courier New" w:hint="default"/>
+      </w:rPr>
+    </w:lvl>
+    <w:lvl w:ilvl="8" w:tplc="04050005" w:tentative="1">
+      <w:start w:val="1"/>
+      <w:numFmt w:val="bullet"/>
+      <w:lvlText w:val=""/>
+      <w:lvlJc w:val="left"/>
+      <w:pPr>
+        <w:ind w:left="6480" w:hanging="360"/>
+      </w:pPr>
+      <w:rPr>
+        <w:rFonts w:ascii="Wingdings" w:hAnsi="Wingdings" w:hint="default"/>
+      </w:rPr>
+    </w:lvl>
+  </w:abstractNum>
+  <w:num w:numId="1" w16cid:durableId="53162688">
+    <w:abstractNumId w:val="0"/>
+  </w:num>
+</w:numbering>
+</file>
+
 <file path=word/styles.xml><?xml version="1.0" encoding="utf-8"?>
 <w:styles xmlns:mc="http://schemas.openxmlformats.org/markup-compatibility/2006" xmlns:r="http://schemas.openxmlformats.org/officeDocument/2006/relationships" xmlns:w="http://schemas.openxmlformats.org/wordprocessingml/2006/main" xmlns:w14="http://schemas.microsoft.com/office/word/2010/wordml" xmlns:w15="http://schemas.microsoft.com/office/word/2012/wordml" xmlns:w16cex="http://schemas.microsoft.com/office/word/2018/wordml/cex" xmlns:w16cid="http://schemas.microsoft.com/office/word/2016/wordml/cid" xmlns:w16="http://schemas.microsoft.com/office/word/2018/wordml" xmlns:w16sdtdh="http://schemas.microsoft.com/office/word/2020/wordml/sdtdatahash" xmlns:w16se="http://schemas.microsoft.com/office/word/2015/wordml/symex" mc:Ignorable="w14 w15 w16se w16cid w16 w16cex w16sdtdh">
   <w:docDefaults>
     <w:rPrDefault>
       <w:rPr>
-        <w:rFonts w:ascii="Calibri" w:eastAsia="Calibri" w:hAnsi="Calibri" w:cs="Calibri"/>
+        <w:rFonts w:asciiTheme="minorHAnsi" w:eastAsiaTheme="minorHAnsi" w:hAnsiTheme="minorHAnsi" w:cstheme="minorBidi"/>
+        <w:kern w:val="2"/>
         <w:sz w:val="22"/>
         <w:szCs w:val="22"/>
-        <w:lang w:val="cs-CZ" w:eastAsia="cs-CZ" w:bidi="ar-SA"/>
+        <w:lang w:val="cs-CZ" w:eastAsia="en-US" w:bidi="ar-SA"/>
+        <w14:ligatures w14:val="standardContextual"/>
       </w:rPr>
     </w:rPrDefault>
     <w:pPrDefault>
@@ -1413,122 +986,12 @@
   <w:style w:type="paragraph" w:default="1" w:styleId="Normln">
     <w:name w:val="Normal"/>
     <w:qFormat/>
-    <w:rsid w:val="00DC3F9F"/>
-  </w:style>
-  <w:style w:type="paragraph" w:styleId="Nadpis1">
-    <w:name w:val="heading 1"/>
-    <w:basedOn w:val="Normln"/>
-    <w:next w:val="Normln"/>
-    <w:uiPriority w:val="9"/>
-    <w:qFormat/>
-    <w:pPr>
-      <w:keepNext/>
-      <w:keepLines/>
-      <w:spacing w:before="480" w:after="120"/>
-      <w:outlineLvl w:val="0"/>
-    </w:pPr>
+    <w:rsid w:val="00692AB9"/>
     <w:rPr>
-      <w:b/>
-      <w:sz w:val="48"/>
-      <w:szCs w:val="48"/>
-    </w:rPr>
-  </w:style>
-  <w:style w:type="paragraph" w:styleId="Nadpis2">
-    <w:name w:val="heading 2"/>
-    <w:basedOn w:val="Normln"/>
-    <w:next w:val="Normln"/>
-    <w:uiPriority w:val="9"/>
-    <w:semiHidden/>
-    <w:unhideWhenUsed/>
-    <w:qFormat/>
-    <w:pPr>
-      <w:keepNext/>
-      <w:keepLines/>
-      <w:spacing w:before="360" w:after="80"/>
-      <w:outlineLvl w:val="1"/>
-    </w:pPr>
-    <w:rPr>
-      <w:b/>
-      <w:sz w:val="36"/>
-      <w:szCs w:val="36"/>
-    </w:rPr>
-  </w:style>
-  <w:style w:type="paragraph" w:styleId="Nadpis3">
-    <w:name w:val="heading 3"/>
-    <w:basedOn w:val="Normln"/>
-    <w:next w:val="Normln"/>
-    <w:uiPriority w:val="9"/>
-    <w:semiHidden/>
-    <w:unhideWhenUsed/>
-    <w:qFormat/>
-    <w:pPr>
-      <w:keepNext/>
-      <w:keepLines/>
-      <w:spacing w:before="280" w:after="80"/>
-      <w:outlineLvl w:val="2"/>
-    </w:pPr>
-    <w:rPr>
-      <w:b/>
-      <w:sz w:val="28"/>
-      <w:szCs w:val="28"/>
-    </w:rPr>
-  </w:style>
-  <w:style w:type="paragraph" w:styleId="Nadpis4">
-    <w:name w:val="heading 4"/>
-    <w:basedOn w:val="Normln"/>
-    <w:next w:val="Normln"/>
-    <w:uiPriority w:val="9"/>
-    <w:semiHidden/>
-    <w:unhideWhenUsed/>
-    <w:qFormat/>
-    <w:pPr>
-      <w:keepNext/>
-      <w:keepLines/>
-      <w:spacing w:before="240" w:after="40"/>
-      <w:outlineLvl w:val="3"/>
-    </w:pPr>
-    <w:rPr>
-      <w:b/>
-      <w:sz w:val="24"/>
-      <w:szCs w:val="24"/>
-    </w:rPr>
-  </w:style>
-  <w:style w:type="paragraph" w:styleId="Nadpis5">
-    <w:name w:val="heading 5"/>
-    <w:basedOn w:val="Normln"/>
-    <w:next w:val="Normln"/>
-    <w:uiPriority w:val="9"/>
-    <w:semiHidden/>
-    <w:unhideWhenUsed/>
-    <w:qFormat/>
-    <w:pPr>
-      <w:keepNext/>
-      <w:keepLines/>
-      <w:spacing w:before="220" w:after="40"/>
-      <w:outlineLvl w:val="4"/>
-    </w:pPr>
-    <w:rPr>
-      <w:b/>
-    </w:rPr>
-  </w:style>
-  <w:style w:type="paragraph" w:styleId="Nadpis6">
-    <w:name w:val="heading 6"/>
-    <w:basedOn w:val="Normln"/>
-    <w:next w:val="Normln"/>
-    <w:uiPriority w:val="9"/>
-    <w:semiHidden/>
-    <w:unhideWhenUsed/>
-    <w:qFormat/>
-    <w:pPr>
-      <w:keepNext/>
-      <w:keepLines/>
-      <w:spacing w:before="200" w:after="40"/>
-      <w:outlineLvl w:val="5"/>
-    </w:pPr>
-    <w:rPr>
-      <w:b/>
-      <w:sz w:val="20"/>
-      <w:szCs w:val="20"/>
+      <w:rFonts w:ascii="Calibri" w:eastAsia="Calibri" w:hAnsi="Calibri" w:cs="Calibri"/>
+      <w:kern w:val="0"/>
+      <w:lang w:eastAsia="cs-CZ"/>
+      <w14:ligatures w14:val="none"/>
     </w:rPr>
   </w:style>
   <w:style w:type="character" w:default="1" w:styleId="Standardnpsmoodstavce">
@@ -1558,75 +1021,27 @@
     <w:semiHidden/>
     <w:unhideWhenUsed/>
   </w:style>
-  <w:style w:type="table" w:customStyle="1" w:styleId="TableNormal">
-    <w:name w:val="Table Normal"/>
-    <w:tblPr>
-      <w:tblCellMar>
-        <w:top w:w="0" w:type="dxa"/>
-        <w:left w:w="0" w:type="dxa"/>
-        <w:bottom w:w="0" w:type="dxa"/>
-        <w:right w:w="0" w:type="dxa"/>
-      </w:tblCellMar>
-    </w:tblPr>
-  </w:style>
-  <w:style w:type="paragraph" w:styleId="Nzev">
-    <w:name w:val="Title"/>
-    <w:basedOn w:val="Normln"/>
-    <w:next w:val="Normln"/>
-    <w:uiPriority w:val="10"/>
-    <w:qFormat/>
-    <w:pPr>
-      <w:keepNext/>
-      <w:keepLines/>
-      <w:spacing w:before="480" w:after="120"/>
-    </w:pPr>
-    <w:rPr>
-      <w:b/>
-      <w:sz w:val="72"/>
-      <w:szCs w:val="72"/>
-    </w:rPr>
-  </w:style>
-  <w:style w:type="paragraph" w:styleId="Podnadpis">
-    <w:name w:val="Subtitle"/>
-    <w:basedOn w:val="Normln"/>
-    <w:next w:val="Normln"/>
-    <w:uiPriority w:val="11"/>
-    <w:qFormat/>
-    <w:pPr>
-      <w:keepNext/>
-      <w:keepLines/>
-      <w:spacing w:before="360" w:after="80"/>
-    </w:pPr>
-    <w:rPr>
-      <w:rFonts w:ascii="Georgia" w:eastAsia="Georgia" w:hAnsi="Georgia" w:cs="Georgia"/>
-      <w:i/>
-      <w:color w:val="666666"/>
-      <w:sz w:val="48"/>
-      <w:szCs w:val="48"/>
-    </w:rPr>
-  </w:style>
   <w:style w:type="character" w:styleId="Hypertextovodkaz">
     <w:name w:val="Hyperlink"/>
     <w:basedOn w:val="Standardnpsmoodstavce"/>
     <w:uiPriority w:val="99"/>
     <w:unhideWhenUsed/>
-    <w:rsid w:val="006818D4"/>
+    <w:rsid w:val="00692AB9"/>
     <w:rPr>
       <w:color w:val="0563C1" w:themeColor="hyperlink"/>
       <w:u w:val="single"/>
     </w:rPr>
   </w:style>
-  <w:style w:type="character" w:styleId="Nevyeenzmnka">
-    <w:name w:val="Unresolved Mention"/>
-    <w:basedOn w:val="Standardnpsmoodstavce"/>
-    <w:uiPriority w:val="99"/>
-    <w:semiHidden/>
-    <w:unhideWhenUsed/>
-    <w:rsid w:val="006818D4"/>
-    <w:rPr>
-      <w:color w:val="605E5C"/>
-      <w:shd w:val="clear" w:color="auto" w:fill="E1DFDD"/>
-    </w:rPr>
+  <w:style w:type="paragraph" w:styleId="Odstavecseseznamem">
+    <w:name w:val="List Paragraph"/>
+    <w:basedOn w:val="Normln"/>
+    <w:uiPriority w:val="34"/>
+    <w:qFormat/>
+    <w:rsid w:val="0028734F"/>
+    <w:pPr>
+      <w:ind w:left="720"/>
+      <w:contextualSpacing/>
+    </w:pPr>
   </w:style>
 </w:styles>
 </file>
@@ -1634,7 +1049,7 @@
 <file path=word/theme/theme1.xml><?xml version="1.0" encoding="utf-8"?>
 <a:theme xmlns:a="http://schemas.openxmlformats.org/drawingml/2006/main" name="Motiv Office">
   <a:themeElements>
-    <a:clrScheme name="Kancelář">
+    <a:clrScheme name="Office">
       <a:dk1>
         <a:sysClr val="windowText" lastClr="000000"/>
       </a:dk1>
@@ -1648,7 +1063,7 @@
         <a:srgbClr val="E7E6E6"/>
       </a:lt2>
       <a:accent1>
-        <a:srgbClr val="5B9BD5"/>
+        <a:srgbClr val="4472C4"/>
       </a:accent1>
       <a:accent2>
         <a:srgbClr val="ED7D31"/>
@@ -1660,7 +1075,7 @@
         <a:srgbClr val="FFC000"/>
       </a:accent4>
       <a:accent5>
-        <a:srgbClr val="4472C4"/>
+        <a:srgbClr val="5B9BD5"/>
       </a:accent5>
       <a:accent6>
         <a:srgbClr val="70AD47"/>
@@ -1672,7 +1087,7 @@
         <a:srgbClr val="954F72"/>
       </a:folHlink>
     </a:clrScheme>
-    <a:fontScheme name="Kancelář">
+    <a:fontScheme name="Office">
       <a:majorFont>
         <a:latin typeface="Calibri Light" panose="020F0302020204030204"/>
         <a:ea typeface=""/>
@@ -1707,6 +1122,23 @@
         <a:font script="Viet" typeface="Times New Roman"/>
         <a:font script="Uigh" typeface="Microsoft Uighur"/>
         <a:font script="Geor" typeface="Sylfaen"/>
+        <a:font script="Armn" typeface="Arial"/>
+        <a:font script="Bugi" typeface="Leelawadee UI"/>
+        <a:font script="Bopo" typeface="Microsoft JhengHei"/>
+        <a:font script="Java" typeface="Javanese Text"/>
+        <a:font script="Lisu" typeface="Segoe UI"/>
+        <a:font script="Mymr" typeface="Myanmar Text"/>
+        <a:font script="Nkoo" typeface="Ebrima"/>
+        <a:font script="Olck" typeface="Nirmala UI"/>
+        <a:font script="Osma" typeface="Ebrima"/>
+        <a:font script="Phag" typeface="Phagspa"/>
+        <a:font script="Syrn" typeface="Estrangelo Edessa"/>
+        <a:font script="Syrj" typeface="Estrangelo Edessa"/>
+        <a:font script="Syre" typeface="Estrangelo Edessa"/>
+        <a:font script="Sora" typeface="Nirmala UI"/>
+        <a:font script="Tale" typeface="Microsoft Tai Le"/>
+        <a:font script="Talu" typeface="Microsoft New Tai Lue"/>
+        <a:font script="Tfng" typeface="Ebrima"/>
       </a:majorFont>
       <a:minorFont>
         <a:latin typeface="Calibri" panose="020F0502020204030204"/>
@@ -1742,9 +1174,26 @@
         <a:font script="Viet" typeface="Arial"/>
         <a:font script="Uigh" typeface="Microsoft Uighur"/>
         <a:font script="Geor" typeface="Sylfaen"/>
+        <a:font script="Armn" typeface="Arial"/>
+        <a:font script="Bugi" typeface="Leelawadee UI"/>
+        <a:font script="Bopo" typeface="Microsoft JhengHei"/>
+        <a:font script="Java" typeface="Javanese Text"/>
+        <a:font script="Lisu" typeface="Segoe UI"/>
+        <a:font script="Mymr" typeface="Myanmar Text"/>
+        <a:font script="Nkoo" typeface="Ebrima"/>
+        <a:font script="Olck" typeface="Nirmala UI"/>
+        <a:font script="Osma" typeface="Ebrima"/>
+        <a:font script="Phag" typeface="Phagspa"/>
+        <a:font script="Syrn" typeface="Estrangelo Edessa"/>
+        <a:font script="Syrj" typeface="Estrangelo Edessa"/>
+        <a:font script="Syre" typeface="Estrangelo Edessa"/>
+        <a:font script="Sora" typeface="Nirmala UI"/>
+        <a:font script="Tale" typeface="Microsoft Tai Le"/>
+        <a:font script="Talu" typeface="Microsoft New Tai Lue"/>
+        <a:font script="Tfng" typeface="Ebrima"/>
       </a:minorFont>
     </a:fontScheme>
-    <a:fmtScheme name="Kancelář">
+    <a:fmtScheme name="Office">
       <a:fillStyleLst>
         <a:solidFill>
           <a:schemeClr val="phClr"/>
@@ -1890,19 +1339,4 @@
     </a:ext>
   </a:extLst>
 </a:theme>
-</file>
-
-<file path=customXml/item1.xml><?xml version="1.0" encoding="utf-8"?>
-<go:gDocsCustomXmlDataStorage xmlns:go="http://customooxmlschemas.google.com/" xmlns:r="http://schemas.openxmlformats.org/officeDocument/2006/relationships">
-  <go:docsCustomData xmlns:go="http://customooxmlschemas.google.com/" roundtripDataSignature="AMtx7mi7zcZaOVhC+QRi2DTlSADl2F96hw==">AMUW2mWLwrJd0mhSOLurMbC3clMt3DrYdW8fK0e24m3H1ntaD2dlNb5U76lqUxXnRK3r1LbZ4PJpepnUHztz5k0RcDpxHC+yXu67Xvhg4qNa39H9k4uKPs9x/u7/IeKlqLgTUk4RASne</go:docsCustomData>
-</go:gDocsCustomXmlDataStorage>
-</file>
-
-<file path=customXml/itemProps1.xml><?xml version="1.0" encoding="utf-8"?>
-<ds:datastoreItem xmlns:ds="http://schemas.openxmlformats.org/officeDocument/2006/customXml" ds:itemID="{11111111-1234-1234-1234-123412341234}">
-  <ds:schemaRefs>
-    <ds:schemaRef ds:uri="http://customooxmlschemas.google.com/"/>
-    <ds:schemaRef ds:uri="http://schemas.openxmlformats.org/officeDocument/2006/relationships"/>
-  </ds:schemaRefs>
-</ds:datastoreItem>
 </file>
</xml_diff>